<commit_message>
Ch. 4 & Ch.7 with sidebars
</commit_message>
<xml_diff>
--- a/docx version/Chapter 4.docx
+++ b/docx version/Chapter 4.docx
@@ -52,6 +52,343 @@
           <w:szCs w:val="36"/>
         </w:rPr>
       </w:pPr>
+      <w:r>
+        <w:rPr>
+          <w:rFonts w:ascii="Times New Roman" w:eastAsia="宋体" w:hAnsi="Times New Roman"/>
+          <w:noProof/>
+          <w:color w:val="595959" w:themeColor="text1" w:themeTint="A6"/>
+          <w:sz w:val="24"/>
+          <w:szCs w:val="24"/>
+        </w:rPr>
+        <mc:AlternateContent>
+          <mc:Choice Requires="wps">
+            <w:drawing>
+              <wp:anchor distT="45720" distB="45720" distL="114300" distR="114300" simplePos="0" relativeHeight="251663360" behindDoc="0" locked="0" layoutInCell="1" allowOverlap="1" wp14:anchorId="7C5BC6D7" wp14:editId="27713DFB">
+                <wp:simplePos x="0" y="0"/>
+                <wp:positionH relativeFrom="column">
+                  <wp:posOffset>-1221740</wp:posOffset>
+                </wp:positionH>
+                <wp:positionV relativeFrom="paragraph">
+                  <wp:posOffset>425028</wp:posOffset>
+                </wp:positionV>
+                <wp:extent cx="1142789" cy="2057400"/>
+                <wp:effectExtent l="0" t="0" r="635" b="0"/>
+                <wp:wrapNone/>
+                <wp:docPr id="217" name="文本框 2"/>
+                <wp:cNvGraphicFramePr>
+                  <a:graphicFrameLocks xmlns:a="http://schemas.openxmlformats.org/drawingml/2006/main"/>
+                </wp:cNvGraphicFramePr>
+                <a:graphic xmlns:a="http://schemas.openxmlformats.org/drawingml/2006/main">
+                  <a:graphicData uri="http://schemas.microsoft.com/office/word/2010/wordprocessingShape">
+                    <wps:wsp>
+                      <wps:cNvSpPr txBox="1">
+                        <a:spLocks noChangeArrowheads="1"/>
+                      </wps:cNvSpPr>
+                      <wps:spPr bwMode="auto">
+                        <a:xfrm>
+                          <a:off x="0" y="0"/>
+                          <a:ext cx="1142789" cy="2057400"/>
+                        </a:xfrm>
+                        <a:prstGeom prst="rect">
+                          <a:avLst/>
+                        </a:prstGeom>
+                        <a:solidFill>
+                          <a:srgbClr val="E7E6E6"/>
+                        </a:solidFill>
+                        <a:ln w="9525">
+                          <a:noFill/>
+                          <a:miter lim="800000"/>
+                          <a:headEnd/>
+                          <a:tailEnd/>
+                        </a:ln>
+                      </wps:spPr>
+                      <wps:txbx>
+                        <w:txbxContent>
+                          <w:p>
+                            <w:pPr>
+                              <w:spacing w:line="200" w:lineRule="exact"/>
+                              <w:rPr>
+                                <w:rFonts w:ascii="黑体" w:eastAsia="黑体" w:hAnsi="黑体"/>
+                                <w:sz w:val="15"/>
+                                <w:szCs w:val="15"/>
+                              </w:rPr>
+                            </w:pPr>
+                            <w:r>
+                              <w:rPr>
+                                <w:rFonts w:ascii="黑体" w:eastAsia="黑体" w:hAnsi="黑体" w:hint="eastAsia"/>
+                                <w:b/>
+                                <w:sz w:val="15"/>
+                                <w:szCs w:val="15"/>
+                              </w:rPr>
+                              <w:t>奥卡姆的威廉</w:t>
+                            </w:r>
+                            <w:r>
+                              <w:rPr>
+                                <w:rFonts w:ascii="黑体" w:eastAsia="黑体" w:hAnsi="黑体" w:hint="eastAsia"/>
+                                <w:sz w:val="15"/>
+                                <w:szCs w:val="15"/>
+                              </w:rPr>
+                              <w:t>(</w:t>
+                            </w:r>
+                            <w:r>
+                              <w:rPr>
+                                <w:rFonts w:ascii="黑体" w:eastAsia="黑体" w:hAnsi="黑体"/>
+                                <w:sz w:val="15"/>
+                                <w:szCs w:val="15"/>
+                              </w:rPr>
+                              <w:t>1452-1519)</w:t>
+                            </w:r>
+                            <w:r>
+                              <w:rPr>
+                                <w:rFonts w:ascii="黑体" w:eastAsia="黑体" w:hAnsi="黑体" w:hint="eastAsia"/>
+                                <w:sz w:val="15"/>
+                                <w:szCs w:val="15"/>
+                              </w:rPr>
+                              <w:t>是一位英国神学家，他推广了现在所谓的“奥卡姆剃刀”</w:t>
+                            </w:r>
+                            <w:r>
+                              <w:rPr>
+                                <w:rFonts w:ascii="黑体" w:eastAsia="黑体" w:hAnsi="黑体" w:hint="eastAsia"/>
+                                <w:sz w:val="15"/>
+                                <w:szCs w:val="15"/>
+                              </w:rPr>
+                              <w:t>原理，它意味着在科学方法中对简洁性的偏爱</w:t>
+                            </w:r>
+                            <w:r>
+                              <w:rPr>
+                                <w:rFonts w:ascii="黑体" w:eastAsia="黑体" w:hAnsi="黑体" w:hint="eastAsia"/>
+                                <w:sz w:val="15"/>
+                                <w:szCs w:val="15"/>
+                              </w:rPr>
+                              <w:t>。</w:t>
+                            </w:r>
+                          </w:p>
+                          <w:p>
+                            <w:pPr>
+                              <w:rPr>
+                                <w:rFonts w:ascii="黑体" w:eastAsia="黑体" w:hAnsi="黑体"/>
+                                <w:b/>
+                                <w:sz w:val="18"/>
+                                <w:szCs w:val="18"/>
+                              </w:rPr>
+                            </w:pPr>
+                            <w:r>
+                              <w:rPr>
+                                <w:rFonts w:ascii="黑体" w:eastAsia="黑体" w:hAnsi="黑体"/>
+                                <w:b/>
+                                <w:noProof/>
+                                <w:sz w:val="18"/>
+                                <w:szCs w:val="18"/>
+                              </w:rPr>
+                              <w:drawing>
+                                <wp:inline distT="0" distB="0" distL="0" distR="0" wp14:anchorId="6A7534E6" wp14:editId="22EBE616">
+                                  <wp:extent cx="950595" cy="1262395"/>
+                                  <wp:effectExtent l="0" t="0" r="1905" b="0"/>
+                                  <wp:docPr id="5" name="图片 5"/>
+                                  <wp:cNvGraphicFramePr>
+                                    <a:graphicFrameLocks xmlns:a="http://schemas.openxmlformats.org/drawingml/2006/main" noChangeAspect="1"/>
+                                  </wp:cNvGraphicFramePr>
+                                  <a:graphic xmlns:a="http://schemas.openxmlformats.org/drawingml/2006/main">
+                                    <a:graphicData uri="http://schemas.openxmlformats.org/drawingml/2006/picture">
+                                      <pic:pic xmlns:pic="http://schemas.openxmlformats.org/drawingml/2006/picture">
+                                        <pic:nvPicPr>
+                                          <pic:cNvPr id="0" name="Picture 1"/>
+                                          <pic:cNvPicPr>
+                                            <a:picLocks noChangeAspect="1" noChangeArrowheads="1"/>
+                                          </pic:cNvPicPr>
+                                        </pic:nvPicPr>
+                                        <pic:blipFill>
+                                          <a:blip r:embed="rId5">
+                                            <a:extLst>
+                                              <a:ext uri="{28A0092B-C50C-407E-A947-70E740481C1C}">
+                                                <a14:useLocalDpi xmlns:a14="http://schemas.microsoft.com/office/drawing/2010/main" val="0"/>
+                                              </a:ext>
+                                            </a:extLst>
+                                          </a:blip>
+                                          <a:srcRect/>
+                                          <a:stretch>
+                                            <a:fillRect/>
+                                          </a:stretch>
+                                        </pic:blipFill>
+                                        <pic:spPr bwMode="auto">
+                                          <a:xfrm>
+                                            <a:off x="0" y="0"/>
+                                            <a:ext cx="950595" cy="1262395"/>
+                                          </a:xfrm>
+                                          <a:prstGeom prst="rect">
+                                            <a:avLst/>
+                                          </a:prstGeom>
+                                          <a:noFill/>
+                                          <a:ln>
+                                            <a:noFill/>
+                                          </a:ln>
+                                        </pic:spPr>
+                                      </pic:pic>
+                                    </a:graphicData>
+                                  </a:graphic>
+                                </wp:inline>
+                              </w:drawing>
+                            </w:r>
+                          </w:p>
+                        </w:txbxContent>
+                      </wps:txbx>
+                      <wps:bodyPr rot="0" vert="horz" wrap="square" lIns="91440" tIns="45720" rIns="91440" bIns="45720" anchor="t" anchorCtr="0">
+                        <a:noAutofit/>
+                      </wps:bodyPr>
+                    </wps:wsp>
+                  </a:graphicData>
+                </a:graphic>
+                <wp14:sizeRelH relativeFrom="margin">
+                  <wp14:pctWidth>0</wp14:pctWidth>
+                </wp14:sizeRelH>
+                <wp14:sizeRelV relativeFrom="margin">
+                  <wp14:pctHeight>0</wp14:pctHeight>
+                </wp14:sizeRelV>
+              </wp:anchor>
+            </w:drawing>
+          </mc:Choice>
+          <mc:Fallback>
+            <w:pict>
+              <v:shapetype w14:anchorId="7C5BC6D7" id="_x0000_t202" coordsize="21600,21600" o:spt="202" path="m,l,21600r21600,l21600,xe">
+                <v:stroke joinstyle="miter"/>
+                <v:path gradientshapeok="t" o:connecttype="rect"/>
+              </v:shapetype>
+              <v:shape id="文本框 2" o:spid="_x0000_s1026" type="#_x0000_t202" style="position:absolute;left:0;text-align:left;margin-left:-96.2pt;margin-top:33.45pt;width:90pt;height:162pt;z-index:251663360;visibility:visible;mso-wrap-style:square;mso-width-percent:0;mso-height-percent:0;mso-wrap-distance-left:9pt;mso-wrap-distance-top:3.6pt;mso-wrap-distance-right:9pt;mso-wrap-distance-bottom:3.6pt;mso-position-horizontal:absolute;mso-position-horizontal-relative:text;mso-position-vertical:absolute;mso-position-vertical-relative:text;mso-width-percent:0;mso-height-percent:0;mso-width-relative:margin;mso-height-relative:margin;v-text-anchor:top" o:gfxdata="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" fillcolor="#e7e6e6" stroked="f">
+                <v:textbox>
+                  <w:txbxContent>
+                    <w:p>
+                      <w:pPr>
+                        <w:spacing w:line="200" w:lineRule="exact"/>
+                        <w:rPr>
+                          <w:rFonts w:ascii="黑体" w:eastAsia="黑体" w:hAnsi="黑体"/>
+                          <w:sz w:val="15"/>
+                          <w:szCs w:val="15"/>
+                        </w:rPr>
+                      </w:pPr>
+                      <w:r>
+                        <w:rPr>
+                          <w:rFonts w:ascii="黑体" w:eastAsia="黑体" w:hAnsi="黑体" w:hint="eastAsia"/>
+                          <w:b/>
+                          <w:sz w:val="15"/>
+                          <w:szCs w:val="15"/>
+                        </w:rPr>
+                        <w:t>奥卡姆的威廉</w:t>
+                      </w:r>
+                      <w:r>
+                        <w:rPr>
+                          <w:rFonts w:ascii="黑体" w:eastAsia="黑体" w:hAnsi="黑体" w:hint="eastAsia"/>
+                          <w:sz w:val="15"/>
+                          <w:szCs w:val="15"/>
+                        </w:rPr>
+                        <w:t>(</w:t>
+                      </w:r>
+                      <w:r>
+                        <w:rPr>
+                          <w:rFonts w:ascii="黑体" w:eastAsia="黑体" w:hAnsi="黑体"/>
+                          <w:sz w:val="15"/>
+                          <w:szCs w:val="15"/>
+                        </w:rPr>
+                        <w:t>1452-1519)</w:t>
+                      </w:r>
+                      <w:r>
+                        <w:rPr>
+                          <w:rFonts w:ascii="黑体" w:eastAsia="黑体" w:hAnsi="黑体" w:hint="eastAsia"/>
+                          <w:sz w:val="15"/>
+                          <w:szCs w:val="15"/>
+                        </w:rPr>
+                        <w:t>是一位英国神学家，他推广了现在所谓的“奥卡姆剃刀”</w:t>
+                      </w:r>
+                      <w:r>
+                        <w:rPr>
+                          <w:rFonts w:ascii="黑体" w:eastAsia="黑体" w:hAnsi="黑体" w:hint="eastAsia"/>
+                          <w:sz w:val="15"/>
+                          <w:szCs w:val="15"/>
+                        </w:rPr>
+                        <w:t>原理，它意味着在科学方法中对简洁性的偏爱</w:t>
+                      </w:r>
+                      <w:r>
+                        <w:rPr>
+                          <w:rFonts w:ascii="黑体" w:eastAsia="黑体" w:hAnsi="黑体" w:hint="eastAsia"/>
+                          <w:sz w:val="15"/>
+                          <w:szCs w:val="15"/>
+                        </w:rPr>
+                        <w:t>。</w:t>
+                      </w:r>
+                    </w:p>
+                    <w:p>
+                      <w:pPr>
+                        <w:rPr>
+                          <w:rFonts w:ascii="黑体" w:eastAsia="黑体" w:hAnsi="黑体"/>
+                          <w:b/>
+                          <w:sz w:val="18"/>
+                          <w:szCs w:val="18"/>
+                        </w:rPr>
+                      </w:pPr>
+                      <w:r>
+                        <w:rPr>
+                          <w:rFonts w:ascii="黑体" w:eastAsia="黑体" w:hAnsi="黑体"/>
+                          <w:b/>
+                          <w:noProof/>
+                          <w:sz w:val="18"/>
+                          <w:szCs w:val="18"/>
+                        </w:rPr>
+                        <w:drawing>
+                          <wp:inline distT="0" distB="0" distL="0" distR="0" wp14:anchorId="6A7534E6" wp14:editId="22EBE616">
+                            <wp:extent cx="950595" cy="1262395"/>
+                            <wp:effectExtent l="0" t="0" r="1905" b="0"/>
+                            <wp:docPr id="5" name="图片 5"/>
+                            <wp:cNvGraphicFramePr>
+                              <a:graphicFrameLocks xmlns:a="http://schemas.openxmlformats.org/drawingml/2006/main" noChangeAspect="1"/>
+                            </wp:cNvGraphicFramePr>
+                            <a:graphic xmlns:a="http://schemas.openxmlformats.org/drawingml/2006/main">
+                              <a:graphicData uri="http://schemas.openxmlformats.org/drawingml/2006/picture">
+                                <pic:pic xmlns:pic="http://schemas.openxmlformats.org/drawingml/2006/picture">
+                                  <pic:nvPicPr>
+                                    <pic:cNvPr id="0" name="Picture 1"/>
+                                    <pic:cNvPicPr>
+                                      <a:picLocks noChangeAspect="1" noChangeArrowheads="1"/>
+                                    </pic:cNvPicPr>
+                                  </pic:nvPicPr>
+                                  <pic:blipFill>
+                                    <a:blip r:embed="rId5">
+                                      <a:extLst>
+                                        <a:ext uri="{28A0092B-C50C-407E-A947-70E740481C1C}">
+                                          <a14:useLocalDpi xmlns:a14="http://schemas.microsoft.com/office/drawing/2010/main" val="0"/>
+                                        </a:ext>
+                                      </a:extLst>
+                                    </a:blip>
+                                    <a:srcRect/>
+                                    <a:stretch>
+                                      <a:fillRect/>
+                                    </a:stretch>
+                                  </pic:blipFill>
+                                  <pic:spPr bwMode="auto">
+                                    <a:xfrm>
+                                      <a:off x="0" y="0"/>
+                                      <a:ext cx="950595" cy="1262395"/>
+                                    </a:xfrm>
+                                    <a:prstGeom prst="rect">
+                                      <a:avLst/>
+                                    </a:prstGeom>
+                                    <a:noFill/>
+                                    <a:ln>
+                                      <a:noFill/>
+                                    </a:ln>
+                                  </pic:spPr>
+                                </pic:pic>
+                              </a:graphicData>
+                            </a:graphic>
+                          </wp:inline>
+                        </w:drawing>
+                      </w:r>
+                    </w:p>
+                  </w:txbxContent>
+                </v:textbox>
+              </v:shape>
+            </w:pict>
+          </mc:Fallback>
+        </mc:AlternateContent>
+      </w:r>
     </w:p>
     <w:p>
       <w:pPr>
@@ -619,6 +956,412 @@
       </w:pPr>
       <w:r>
         <w:rPr>
+          <w:rFonts w:ascii="Times New Roman" w:eastAsia="宋体" w:hAnsi="Times New Roman"/>
+          <w:noProof/>
+          <w:color w:val="595959" w:themeColor="text1" w:themeTint="A6"/>
+          <w:sz w:val="24"/>
+          <w:szCs w:val="24"/>
+        </w:rPr>
+        <mc:AlternateContent>
+          <mc:Choice Requires="wps">
+            <w:drawing>
+              <wp:anchor distT="45720" distB="45720" distL="114300" distR="114300" simplePos="0" relativeHeight="251665408" behindDoc="0" locked="0" layoutInCell="1" allowOverlap="1" wp14:anchorId="4DFE78FE" wp14:editId="3FEA45C4">
+                <wp:simplePos x="0" y="0"/>
+                <wp:positionH relativeFrom="leftMargin">
+                  <wp:posOffset>282380</wp:posOffset>
+                </wp:positionH>
+                <wp:positionV relativeFrom="paragraph">
+                  <wp:posOffset>90415</wp:posOffset>
+                </wp:positionV>
+                <wp:extent cx="1142789" cy="861060"/>
+                <wp:effectExtent l="0" t="0" r="635" b="0"/>
+                <wp:wrapNone/>
+                <wp:docPr id="7" name="文本框 7"/>
+                <wp:cNvGraphicFramePr>
+                  <a:graphicFrameLocks xmlns:a="http://schemas.openxmlformats.org/drawingml/2006/main"/>
+                </wp:cNvGraphicFramePr>
+                <a:graphic xmlns:a="http://schemas.openxmlformats.org/drawingml/2006/main">
+                  <a:graphicData uri="http://schemas.microsoft.com/office/word/2010/wordprocessingShape">
+                    <wps:wsp>
+                      <wps:cNvSpPr txBox="1">
+                        <a:spLocks noChangeArrowheads="1"/>
+                      </wps:cNvSpPr>
+                      <wps:spPr bwMode="auto">
+                        <a:xfrm>
+                          <a:off x="0" y="0"/>
+                          <a:ext cx="1142789" cy="861060"/>
+                        </a:xfrm>
+                        <a:prstGeom prst="rect">
+                          <a:avLst/>
+                        </a:prstGeom>
+                        <a:solidFill>
+                          <a:schemeClr val="bg2"/>
+                        </a:solidFill>
+                        <a:ln w="9525">
+                          <a:noFill/>
+                          <a:miter lim="800000"/>
+                          <a:headEnd/>
+                          <a:tailEnd/>
+                        </a:ln>
+                      </wps:spPr>
+                      <wps:txbx>
+                        <w:txbxContent>
+                          <w:p>
+                            <w:pPr>
+                              <w:spacing w:line="200" w:lineRule="exact"/>
+                              <w:rPr>
+                                <w:rFonts w:ascii="黑体" w:eastAsia="黑体" w:hAnsi="黑体" w:hint="eastAsia"/>
+                                <w:sz w:val="15"/>
+                                <w:szCs w:val="15"/>
+                              </w:rPr>
+                            </w:pPr>
+                            <w:proofErr w:type="spellStart"/>
+                            <w:r>
+                              <w:rPr>
+                                <w:rFonts w:ascii="Sitka Text" w:eastAsia="黑体" w:hAnsi="Sitka Text"/>
+                                <w:sz w:val="15"/>
+                                <w:szCs w:val="15"/>
+                              </w:rPr>
+                              <w:t>srl</w:t>
+                            </w:r>
+                            <w:proofErr w:type="spellEnd"/>
+                            <w:r>
+                              <w:rPr>
+                                <w:rFonts w:ascii="黑体" w:eastAsia="黑体" w:hAnsi="黑体"/>
+                                <w:sz w:val="15"/>
+                                <w:szCs w:val="15"/>
+                              </w:rPr>
+                              <w:t>可以</w:t>
+                            </w:r>
+                            <w:r>
+                              <w:rPr>
+                                <w:rFonts w:ascii="黑体" w:eastAsia="黑体" w:hAnsi="黑体" w:hint="eastAsia"/>
+                                <w:sz w:val="15"/>
+                                <w:szCs w:val="15"/>
+                              </w:rPr>
+                              <w:t>做除数为2</w:t>
+                            </w:r>
+                            <w:r>
+                              <w:rPr>
+                                <w:rFonts w:ascii="黑体" w:eastAsia="黑体" w:hAnsi="黑体"/>
+                                <w:sz w:val="15"/>
+                                <w:szCs w:val="15"/>
+                                <w:vertAlign w:val="superscript"/>
+                              </w:rPr>
+                              <w:t>i</w:t>
+                            </w:r>
+                            <w:r>
+                              <w:rPr>
+                                <w:rFonts w:ascii="黑体" w:eastAsia="黑体" w:hAnsi="黑体"/>
+                                <w:sz w:val="15"/>
+                                <w:szCs w:val="15"/>
+                              </w:rPr>
+                              <w:t>的</w:t>
+                            </w:r>
+                            <w:r>
+                              <w:rPr>
+                                <w:rFonts w:ascii="黑体" w:eastAsia="黑体" w:hAnsi="黑体" w:hint="eastAsia"/>
+                                <w:sz w:val="15"/>
+                                <w:szCs w:val="15"/>
+                              </w:rPr>
+                              <w:t>无符号除法。例如，如果a</w:t>
+                            </w:r>
+                            <w:r>
+                              <w:rPr>
+                                <w:rFonts w:ascii="黑体" w:eastAsia="黑体" w:hAnsi="黑体"/>
+                                <w:sz w:val="15"/>
+                                <w:szCs w:val="15"/>
+                              </w:rPr>
+                              <w:t>2=16(2</w:t>
+                            </w:r>
+                            <w:r>
+                              <w:rPr>
+                                <w:rFonts w:ascii="黑体" w:eastAsia="黑体" w:hAnsi="黑体"/>
+                                <w:sz w:val="15"/>
+                                <w:szCs w:val="15"/>
+                                <w:vertAlign w:val="superscript"/>
+                              </w:rPr>
+                              <w:t>4</w:t>
+                            </w:r>
+                            <w:r>
+                              <w:rPr>
+                                <w:rFonts w:ascii="黑体" w:eastAsia="黑体" w:hAnsi="黑体"/>
+                                <w:sz w:val="15"/>
+                                <w:szCs w:val="15"/>
+                              </w:rPr>
+                              <w:t>)</w:t>
+                            </w:r>
+                            <w:r>
+                              <w:rPr>
+                                <w:rFonts w:ascii="黑体" w:eastAsia="黑体" w:hAnsi="黑体" w:hint="eastAsia"/>
+                                <w:sz w:val="15"/>
+                                <w:szCs w:val="15"/>
+                              </w:rPr>
+                              <w:t>，那么</w:t>
+                            </w:r>
+                            <w:proofErr w:type="spellStart"/>
+                            <w:r>
+                              <w:rPr>
+                                <w:rFonts w:ascii="Sitka Text" w:eastAsia="黑体" w:hAnsi="Sitka Text"/>
+                                <w:sz w:val="15"/>
+                                <w:szCs w:val="15"/>
+                              </w:rPr>
+                              <w:t>srli</w:t>
+                            </w:r>
+                            <w:proofErr w:type="spellEnd"/>
+                            <w:r>
+                              <w:rPr>
+                                <w:rFonts w:ascii="Sitka Text" w:eastAsia="黑体" w:hAnsi="Sitka Text"/>
+                                <w:sz w:val="15"/>
+                                <w:szCs w:val="15"/>
+                              </w:rPr>
+                              <w:t xml:space="preserve"> t2,a1,4</w:t>
+                            </w:r>
+                            <w:r>
+                              <w:rPr>
+                                <w:rFonts w:ascii="黑体" w:eastAsia="黑体" w:hAnsi="黑体"/>
+                                <w:sz w:val="15"/>
+                                <w:szCs w:val="15"/>
+                              </w:rPr>
+                              <w:t>这条指令</w:t>
+                            </w:r>
+                            <w:r>
+                              <w:rPr>
+                                <w:rFonts w:ascii="黑体" w:eastAsia="黑体" w:hAnsi="黑体" w:hint="eastAsia"/>
+                                <w:sz w:val="15"/>
+                                <w:szCs w:val="15"/>
+                              </w:rPr>
+                              <w:t>和</w:t>
+                            </w:r>
+                            <w:proofErr w:type="spellStart"/>
+                            <w:r>
+                              <w:rPr>
+                                <w:rFonts w:ascii="Sitka Text" w:eastAsia="黑体" w:hAnsi="Sitka Text"/>
+                                <w:sz w:val="15"/>
+                                <w:szCs w:val="15"/>
+                              </w:rPr>
+                              <w:t>divu</w:t>
+                            </w:r>
+                            <w:proofErr w:type="spellEnd"/>
+                            <w:r>
+                              <w:rPr>
+                                <w:rFonts w:ascii="Sitka Text" w:eastAsia="黑体" w:hAnsi="Sitka Text"/>
+                                <w:sz w:val="15"/>
+                                <w:szCs w:val="15"/>
+                              </w:rPr>
+                              <w:t xml:space="preserve"> t2,a1,a2</w:t>
+                            </w:r>
+                            <w:r>
+                              <w:rPr>
+                                <w:rFonts w:ascii="黑体" w:eastAsia="黑体" w:hAnsi="黑体"/>
+                                <w:sz w:val="15"/>
+                                <w:szCs w:val="15"/>
+                              </w:rPr>
+                              <w:t>得到</w:t>
+                            </w:r>
+                            <w:r>
+                              <w:rPr>
+                                <w:rFonts w:ascii="黑体" w:eastAsia="黑体" w:hAnsi="黑体" w:hint="eastAsia"/>
+                                <w:sz w:val="15"/>
+                                <w:szCs w:val="15"/>
+                              </w:rPr>
+                              <w:t>的结果相同。</w:t>
+                            </w:r>
+                          </w:p>
+                        </w:txbxContent>
+                      </wps:txbx>
+                      <wps:bodyPr rot="0" vert="horz" wrap="square" lIns="91440" tIns="45720" rIns="91440" bIns="45720" anchor="t" anchorCtr="0">
+                        <a:noAutofit/>
+                      </wps:bodyPr>
+                    </wps:wsp>
+                  </a:graphicData>
+                </a:graphic>
+                <wp14:sizeRelH relativeFrom="margin">
+                  <wp14:pctWidth>0</wp14:pctWidth>
+                </wp14:sizeRelH>
+                <wp14:sizeRelV relativeFrom="margin">
+                  <wp14:pctHeight>0</wp14:pctHeight>
+                </wp14:sizeRelV>
+              </wp:anchor>
+            </w:drawing>
+          </mc:Choice>
+          <mc:Fallback>
+            <w:pict>
+              <v:shape w14:anchorId="4DFE78FE" id="文本框 7" o:spid="_x0000_s1027" type="#_x0000_t202" style="position:absolute;margin-left:22.25pt;margin-top:7.1pt;width:90pt;height:67.8pt;z-index:251665408;visibility:visible;mso-wrap-style:square;mso-width-percent:0;mso-height-percent:0;mso-wrap-distance-left:9pt;mso-wrap-distance-top:3.6pt;mso-wrap-distance-right:9pt;mso-wrap-distance-bottom:3.6pt;mso-position-horizontal:absolute;mso-position-horizontal-relative:left-margin-area;mso-position-vertical:absolute;mso-position-vertical-relative:text;mso-width-percent:0;mso-height-percent:0;mso-width-relative:margin;mso-height-relative:margin;v-text-anchor:top" o:gfxdata="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" fillcolor="#e7e6e6 [3214]" stroked="f">
+                <v:textbox>
+                  <w:txbxContent>
+                    <w:p>
+                      <w:pPr>
+                        <w:spacing w:line="200" w:lineRule="exact"/>
+                        <w:rPr>
+                          <w:rFonts w:ascii="黑体" w:eastAsia="黑体" w:hAnsi="黑体" w:hint="eastAsia"/>
+                          <w:sz w:val="15"/>
+                          <w:szCs w:val="15"/>
+                        </w:rPr>
+                      </w:pPr>
+                      <w:proofErr w:type="spellStart"/>
+                      <w:r>
+                        <w:rPr>
+                          <w:rFonts w:ascii="Sitka Text" w:eastAsia="黑体" w:hAnsi="Sitka Text"/>
+                          <w:sz w:val="15"/>
+                          <w:szCs w:val="15"/>
+                        </w:rPr>
+                        <w:t>srl</w:t>
+                      </w:r>
+                      <w:proofErr w:type="spellEnd"/>
+                      <w:r>
+                        <w:rPr>
+                          <w:rFonts w:ascii="黑体" w:eastAsia="黑体" w:hAnsi="黑体"/>
+                          <w:sz w:val="15"/>
+                          <w:szCs w:val="15"/>
+                        </w:rPr>
+                        <w:t>可以</w:t>
+                      </w:r>
+                      <w:r>
+                        <w:rPr>
+                          <w:rFonts w:ascii="黑体" w:eastAsia="黑体" w:hAnsi="黑体" w:hint="eastAsia"/>
+                          <w:sz w:val="15"/>
+                          <w:szCs w:val="15"/>
+                        </w:rPr>
+                        <w:t>做除数为2</w:t>
+                      </w:r>
+                      <w:r>
+                        <w:rPr>
+                          <w:rFonts w:ascii="黑体" w:eastAsia="黑体" w:hAnsi="黑体"/>
+                          <w:sz w:val="15"/>
+                          <w:szCs w:val="15"/>
+                          <w:vertAlign w:val="superscript"/>
+                        </w:rPr>
+                        <w:t>i</w:t>
+                      </w:r>
+                      <w:r>
+                        <w:rPr>
+                          <w:rFonts w:ascii="黑体" w:eastAsia="黑体" w:hAnsi="黑体"/>
+                          <w:sz w:val="15"/>
+                          <w:szCs w:val="15"/>
+                        </w:rPr>
+                        <w:t>的</w:t>
+                      </w:r>
+                      <w:r>
+                        <w:rPr>
+                          <w:rFonts w:ascii="黑体" w:eastAsia="黑体" w:hAnsi="黑体" w:hint="eastAsia"/>
+                          <w:sz w:val="15"/>
+                          <w:szCs w:val="15"/>
+                        </w:rPr>
+                        <w:t>无符号除法。例如，如果a</w:t>
+                      </w:r>
+                      <w:r>
+                        <w:rPr>
+                          <w:rFonts w:ascii="黑体" w:eastAsia="黑体" w:hAnsi="黑体"/>
+                          <w:sz w:val="15"/>
+                          <w:szCs w:val="15"/>
+                        </w:rPr>
+                        <w:t>2=16(2</w:t>
+                      </w:r>
+                      <w:r>
+                        <w:rPr>
+                          <w:rFonts w:ascii="黑体" w:eastAsia="黑体" w:hAnsi="黑体"/>
+                          <w:sz w:val="15"/>
+                          <w:szCs w:val="15"/>
+                          <w:vertAlign w:val="superscript"/>
+                        </w:rPr>
+                        <w:t>4</w:t>
+                      </w:r>
+                      <w:r>
+                        <w:rPr>
+                          <w:rFonts w:ascii="黑体" w:eastAsia="黑体" w:hAnsi="黑体"/>
+                          <w:sz w:val="15"/>
+                          <w:szCs w:val="15"/>
+                        </w:rPr>
+                        <w:t>)</w:t>
+                      </w:r>
+                      <w:r>
+                        <w:rPr>
+                          <w:rFonts w:ascii="黑体" w:eastAsia="黑体" w:hAnsi="黑体" w:hint="eastAsia"/>
+                          <w:sz w:val="15"/>
+                          <w:szCs w:val="15"/>
+                        </w:rPr>
+                        <w:t>，那么</w:t>
+                      </w:r>
+                      <w:proofErr w:type="spellStart"/>
+                      <w:r>
+                        <w:rPr>
+                          <w:rFonts w:ascii="Sitka Text" w:eastAsia="黑体" w:hAnsi="Sitka Text"/>
+                          <w:sz w:val="15"/>
+                          <w:szCs w:val="15"/>
+                        </w:rPr>
+                        <w:t>srli</w:t>
+                      </w:r>
+                      <w:proofErr w:type="spellEnd"/>
+                      <w:r>
+                        <w:rPr>
+                          <w:rFonts w:ascii="Sitka Text" w:eastAsia="黑体" w:hAnsi="Sitka Text"/>
+                          <w:sz w:val="15"/>
+                          <w:szCs w:val="15"/>
+                        </w:rPr>
+                        <w:t xml:space="preserve"> t2,a1,4</w:t>
+                      </w:r>
+                      <w:r>
+                        <w:rPr>
+                          <w:rFonts w:ascii="黑体" w:eastAsia="黑体" w:hAnsi="黑体"/>
+                          <w:sz w:val="15"/>
+                          <w:szCs w:val="15"/>
+                        </w:rPr>
+                        <w:t>这条指令</w:t>
+                      </w:r>
+                      <w:r>
+                        <w:rPr>
+                          <w:rFonts w:ascii="黑体" w:eastAsia="黑体" w:hAnsi="黑体" w:hint="eastAsia"/>
+                          <w:sz w:val="15"/>
+                          <w:szCs w:val="15"/>
+                        </w:rPr>
+                        <w:t>和</w:t>
+                      </w:r>
+                      <w:proofErr w:type="spellStart"/>
+                      <w:r>
+                        <w:rPr>
+                          <w:rFonts w:ascii="Sitka Text" w:eastAsia="黑体" w:hAnsi="Sitka Text"/>
+                          <w:sz w:val="15"/>
+                          <w:szCs w:val="15"/>
+                        </w:rPr>
+                        <w:t>divu</w:t>
+                      </w:r>
+                      <w:proofErr w:type="spellEnd"/>
+                      <w:r>
+                        <w:rPr>
+                          <w:rFonts w:ascii="Sitka Text" w:eastAsia="黑体" w:hAnsi="Sitka Text"/>
+                          <w:sz w:val="15"/>
+                          <w:szCs w:val="15"/>
+                        </w:rPr>
+                        <w:t xml:space="preserve"> t2,a1,a2</w:t>
+                      </w:r>
+                      <w:r>
+                        <w:rPr>
+                          <w:rFonts w:ascii="黑体" w:eastAsia="黑体" w:hAnsi="黑体"/>
+                          <w:sz w:val="15"/>
+                          <w:szCs w:val="15"/>
+                        </w:rPr>
+                        <w:t>得到</w:t>
+                      </w:r>
+                      <w:r>
+                        <w:rPr>
+                          <w:rFonts w:ascii="黑体" w:eastAsia="黑体" w:hAnsi="黑体" w:hint="eastAsia"/>
+                          <w:sz w:val="15"/>
+                          <w:szCs w:val="15"/>
+                        </w:rPr>
+                        <w:t>的结果相同。</w:t>
+                      </w:r>
+                    </w:p>
+                  </w:txbxContent>
+                </v:textbox>
+                <w10:wrap anchorx="margin"/>
+              </v:shape>
+            </w:pict>
+          </mc:Fallback>
+        </mc:AlternateContent>
+      </w:r>
+      <w:r>
+        <w:rPr>
           <w:rFonts w:ascii="Times New Roman" w:eastAsia="宋体" w:hAnsi="Times New Roman" w:hint="eastAsia"/>
           <w:szCs w:val="21"/>
         </w:rPr>
@@ -792,7 +1535,7 @@
                     <pic:cNvPicPr/>
                   </pic:nvPicPr>
                   <pic:blipFill rotWithShape="1">
-                    <a:blip r:embed="rId5" cstate="print">
+                    <a:blip r:embed="rId6" cstate="print">
                       <a:extLst>
                         <a:ext uri="{28A0092B-C50C-407E-A947-70E740481C1C}">
                           <a14:useLocalDpi xmlns:a14="http://schemas.microsoft.com/office/drawing/2010/main" val="0"/>
@@ -925,7 +1668,7 @@
                     <pic:cNvPicPr/>
                   </pic:nvPicPr>
                   <pic:blipFill>
-                    <a:blip r:embed="rId6" cstate="print">
+                    <a:blip r:embed="rId7" cstate="print">
                       <a:extLst>
                         <a:ext uri="{28A0092B-C50C-407E-A947-70E740481C1C}">
                           <a14:useLocalDpi xmlns:a14="http://schemas.microsoft.com/office/drawing/2010/main" val="0"/>
@@ -1247,10 +1990,528 @@
       </w:r>
       <w:r>
         <w:rPr>
-          <w:rFonts w:ascii="Times New Roman" w:eastAsia="宋体" w:hAnsi="Times New Roman" w:hint="eastAsia"/>
-          <w:szCs w:val="21"/>
+          <w:rFonts w:ascii="Times New Roman" w:eastAsia="宋体" w:hAnsi="Times New Roman"/>
+          <w:noProof/>
+          <w:color w:val="595959" w:themeColor="text1" w:themeTint="A6"/>
+          <w:sz w:val="24"/>
+          <w:szCs w:val="24"/>
         </w:rPr>
         <w:lastRenderedPageBreak/>
+        <mc:AlternateContent>
+          <mc:Choice Requires="wps">
+            <w:drawing>
+              <wp:anchor distT="45720" distB="45720" distL="114300" distR="114300" simplePos="0" relativeHeight="251667456" behindDoc="0" locked="0" layoutInCell="1" allowOverlap="1" wp14:anchorId="5C6A9C98" wp14:editId="0B5CFA18">
+                <wp:simplePos x="0" y="0"/>
+                <wp:positionH relativeFrom="leftMargin">
+                  <wp:posOffset>6166534</wp:posOffset>
+                </wp:positionH>
+                <wp:positionV relativeFrom="paragraph">
+                  <wp:posOffset>136183</wp:posOffset>
+                </wp:positionV>
+                <wp:extent cx="1142789" cy="861060"/>
+                <wp:effectExtent l="0" t="0" r="635" b="0"/>
+                <wp:wrapNone/>
+                <wp:docPr id="8" name="文本框 8"/>
+                <wp:cNvGraphicFramePr>
+                  <a:graphicFrameLocks xmlns:a="http://schemas.openxmlformats.org/drawingml/2006/main"/>
+                </wp:cNvGraphicFramePr>
+                <a:graphic xmlns:a="http://schemas.openxmlformats.org/drawingml/2006/main">
+                  <a:graphicData uri="http://schemas.microsoft.com/office/word/2010/wordprocessingShape">
+                    <wps:wsp>
+                      <wps:cNvSpPr txBox="1">
+                        <a:spLocks noChangeArrowheads="1"/>
+                      </wps:cNvSpPr>
+                      <wps:spPr bwMode="auto">
+                        <a:xfrm>
+                          <a:off x="0" y="0"/>
+                          <a:ext cx="1142789" cy="861060"/>
+                        </a:xfrm>
+                        <a:prstGeom prst="rect">
+                          <a:avLst/>
+                        </a:prstGeom>
+                        <a:solidFill>
+                          <a:schemeClr val="bg2"/>
+                        </a:solidFill>
+                        <a:ln w="9525">
+                          <a:noFill/>
+                          <a:miter lim="800000"/>
+                          <a:headEnd/>
+                          <a:tailEnd/>
+                        </a:ln>
+                      </wps:spPr>
+                      <wps:txbx>
+                        <w:txbxContent>
+                          <w:p>
+                            <w:pPr>
+                              <w:spacing w:line="200" w:lineRule="exact"/>
+                              <w:rPr>
+                                <w:rFonts w:ascii="黑体" w:eastAsia="黑体" w:hAnsi="黑体" w:hint="eastAsia"/>
+                                <w:sz w:val="15"/>
+                                <w:szCs w:val="15"/>
+                              </w:rPr>
+                            </w:pPr>
+                            <w:proofErr w:type="spellStart"/>
+                            <w:r>
+                              <w:rPr>
+                                <w:rFonts w:ascii="Sitka Text" w:eastAsia="黑体" w:hAnsi="Sitka Text"/>
+                                <w:sz w:val="15"/>
+                                <w:szCs w:val="15"/>
+                              </w:rPr>
+                              <w:t>s</w:t>
+                            </w:r>
+                            <w:r>
+                              <w:rPr>
+                                <w:rFonts w:ascii="Sitka Text" w:eastAsia="黑体" w:hAnsi="Sitka Text"/>
+                                <w:sz w:val="15"/>
+                                <w:szCs w:val="15"/>
+                              </w:rPr>
+                              <w:t>ll</w:t>
+                            </w:r>
+                            <w:proofErr w:type="spellEnd"/>
+                            <w:r>
+                              <w:rPr>
+                                <w:rFonts w:ascii="黑体" w:eastAsia="黑体" w:hAnsi="黑体"/>
+                                <w:sz w:val="15"/>
+                                <w:szCs w:val="15"/>
+                              </w:rPr>
+                              <w:t>可以</w:t>
+                            </w:r>
+                            <w:r>
+                              <w:rPr>
+                                <w:rFonts w:ascii="黑体" w:eastAsia="黑体" w:hAnsi="黑体" w:hint="eastAsia"/>
+                                <w:sz w:val="15"/>
+                                <w:szCs w:val="15"/>
+                              </w:rPr>
+                              <w:t>做</w:t>
+                            </w:r>
+                            <w:r>
+                              <w:rPr>
+                                <w:rFonts w:ascii="黑体" w:eastAsia="黑体" w:hAnsi="黑体" w:hint="eastAsia"/>
+                                <w:sz w:val="15"/>
+                                <w:szCs w:val="15"/>
+                              </w:rPr>
+                              <w:t>乘</w:t>
+                            </w:r>
+                            <w:r>
+                              <w:rPr>
+                                <w:rFonts w:ascii="黑体" w:eastAsia="黑体" w:hAnsi="黑体" w:hint="eastAsia"/>
+                                <w:sz w:val="15"/>
+                                <w:szCs w:val="15"/>
+                              </w:rPr>
+                              <w:t>数为2</w:t>
+                            </w:r>
+                            <w:r>
+                              <w:rPr>
+                                <w:rFonts w:ascii="黑体" w:eastAsia="黑体" w:hAnsi="黑体"/>
+                                <w:sz w:val="15"/>
+                                <w:szCs w:val="15"/>
+                                <w:vertAlign w:val="superscript"/>
+                              </w:rPr>
+                              <w:t>i</w:t>
+                            </w:r>
+                            <w:r>
+                              <w:rPr>
+                                <w:rFonts w:ascii="黑体" w:eastAsia="黑体" w:hAnsi="黑体"/>
+                                <w:sz w:val="15"/>
+                                <w:szCs w:val="15"/>
+                              </w:rPr>
+                              <w:t>的</w:t>
+                            </w:r>
+                            <w:r>
+                              <w:rPr>
+                                <w:rFonts w:ascii="黑体" w:eastAsia="黑体" w:hAnsi="黑体" w:hint="eastAsia"/>
+                                <w:sz w:val="15"/>
+                                <w:szCs w:val="15"/>
+                              </w:rPr>
+                              <w:t>无符号</w:t>
+                            </w:r>
+                            <w:r>
+                              <w:rPr>
+                                <w:rFonts w:ascii="黑体" w:eastAsia="黑体" w:hAnsi="黑体" w:hint="eastAsia"/>
+                                <w:sz w:val="15"/>
+                                <w:szCs w:val="15"/>
+                              </w:rPr>
+                              <w:t>乘</w:t>
+                            </w:r>
+                            <w:r>
+                              <w:rPr>
+                                <w:rFonts w:ascii="黑体" w:eastAsia="黑体" w:hAnsi="黑体" w:hint="eastAsia"/>
+                                <w:sz w:val="15"/>
+                                <w:szCs w:val="15"/>
+                              </w:rPr>
+                              <w:t>法。例如，如果a</w:t>
+                            </w:r>
+                            <w:r>
+                              <w:rPr>
+                                <w:rFonts w:ascii="黑体" w:eastAsia="黑体" w:hAnsi="黑体"/>
+                                <w:sz w:val="15"/>
+                                <w:szCs w:val="15"/>
+                              </w:rPr>
+                              <w:t>2=16(2</w:t>
+                            </w:r>
+                            <w:r>
+                              <w:rPr>
+                                <w:rFonts w:ascii="黑体" w:eastAsia="黑体" w:hAnsi="黑体"/>
+                                <w:sz w:val="15"/>
+                                <w:szCs w:val="15"/>
+                                <w:vertAlign w:val="superscript"/>
+                              </w:rPr>
+                              <w:t>4</w:t>
+                            </w:r>
+                            <w:r>
+                              <w:rPr>
+                                <w:rFonts w:ascii="黑体" w:eastAsia="黑体" w:hAnsi="黑体"/>
+                                <w:sz w:val="15"/>
+                                <w:szCs w:val="15"/>
+                              </w:rPr>
+                              <w:t>)</w:t>
+                            </w:r>
+                            <w:r>
+                              <w:rPr>
+                                <w:rFonts w:ascii="黑体" w:eastAsia="黑体" w:hAnsi="黑体" w:hint="eastAsia"/>
+                                <w:sz w:val="15"/>
+                                <w:szCs w:val="15"/>
+                              </w:rPr>
+                              <w:t>，那么</w:t>
+                            </w:r>
+                            <w:proofErr w:type="spellStart"/>
+                            <w:r>
+                              <w:rPr>
+                                <w:rFonts w:ascii="Sitka Text" w:eastAsia="黑体" w:hAnsi="Sitka Text"/>
+                                <w:sz w:val="15"/>
+                                <w:szCs w:val="15"/>
+                              </w:rPr>
+                              <w:t>s</w:t>
+                            </w:r>
+                            <w:r>
+                              <w:rPr>
+                                <w:rFonts w:ascii="Sitka Text" w:eastAsia="黑体" w:hAnsi="Sitka Text"/>
+                                <w:sz w:val="15"/>
+                                <w:szCs w:val="15"/>
+                              </w:rPr>
+                              <w:t>l</w:t>
+                            </w:r>
+                            <w:r>
+                              <w:rPr>
+                                <w:rFonts w:ascii="Sitka Text" w:eastAsia="黑体" w:hAnsi="Sitka Text"/>
+                                <w:sz w:val="15"/>
+                                <w:szCs w:val="15"/>
+                              </w:rPr>
+                              <w:t>li</w:t>
+                            </w:r>
+                            <w:proofErr w:type="spellEnd"/>
+                            <w:r>
+                              <w:rPr>
+                                <w:rFonts w:ascii="Sitka Text" w:eastAsia="黑体" w:hAnsi="Sitka Text"/>
+                                <w:sz w:val="15"/>
+                                <w:szCs w:val="15"/>
+                              </w:rPr>
+                              <w:t xml:space="preserve"> t2,a1,4</w:t>
+                            </w:r>
+                            <w:r>
+                              <w:rPr>
+                                <w:rFonts w:ascii="黑体" w:eastAsia="黑体" w:hAnsi="黑体"/>
+                                <w:sz w:val="15"/>
+                                <w:szCs w:val="15"/>
+                              </w:rPr>
+                              <w:t>这条指令</w:t>
+                            </w:r>
+                            <w:r>
+                              <w:rPr>
+                                <w:rFonts w:ascii="黑体" w:eastAsia="黑体" w:hAnsi="黑体" w:hint="eastAsia"/>
+                                <w:sz w:val="15"/>
+                                <w:szCs w:val="15"/>
+                              </w:rPr>
+                              <w:t>和</w:t>
+                            </w:r>
+                            <w:proofErr w:type="spellStart"/>
+                            <w:r>
+                              <w:rPr>
+                                <w:rFonts w:ascii="Sitka Text" w:eastAsia="黑体" w:hAnsi="Sitka Text"/>
+                                <w:sz w:val="15"/>
+                                <w:szCs w:val="15"/>
+                              </w:rPr>
+                              <w:t>mul</w:t>
+                            </w:r>
+                            <w:proofErr w:type="spellEnd"/>
+                            <w:r>
+                              <w:rPr>
+                                <w:rFonts w:ascii="Sitka Text" w:eastAsia="黑体" w:hAnsi="Sitka Text"/>
+                                <w:sz w:val="15"/>
+                                <w:szCs w:val="15"/>
+                              </w:rPr>
+                              <w:t xml:space="preserve"> t2,a1,a2</w:t>
+                            </w:r>
+                            <w:r>
+                              <w:rPr>
+                                <w:rFonts w:ascii="黑体" w:eastAsia="黑体" w:hAnsi="黑体"/>
+                                <w:sz w:val="15"/>
+                                <w:szCs w:val="15"/>
+                              </w:rPr>
+                              <w:t>得到</w:t>
+                            </w:r>
+                            <w:r>
+                              <w:rPr>
+                                <w:rFonts w:ascii="黑体" w:eastAsia="黑体" w:hAnsi="黑体" w:hint="eastAsia"/>
+                                <w:sz w:val="15"/>
+                                <w:szCs w:val="15"/>
+                              </w:rPr>
+                              <w:t>的结果相同。</w:t>
+                            </w:r>
+                          </w:p>
+                        </w:txbxContent>
+                      </wps:txbx>
+                      <wps:bodyPr rot="0" vert="horz" wrap="square" lIns="91440" tIns="45720" rIns="91440" bIns="45720" anchor="t" anchorCtr="0">
+                        <a:noAutofit/>
+                      </wps:bodyPr>
+                    </wps:wsp>
+                  </a:graphicData>
+                </a:graphic>
+                <wp14:sizeRelH relativeFrom="margin">
+                  <wp14:pctWidth>0</wp14:pctWidth>
+                </wp14:sizeRelH>
+                <wp14:sizeRelV relativeFrom="margin">
+                  <wp14:pctHeight>0</wp14:pctHeight>
+                </wp14:sizeRelV>
+              </wp:anchor>
+            </w:drawing>
+          </mc:Choice>
+          <mc:Fallback>
+            <w:pict>
+              <v:shape w14:anchorId="5C6A9C98" id="文本框 8" o:spid="_x0000_s1028" type="#_x0000_t202" style="position:absolute;left:0;text-align:left;margin-left:485.55pt;margin-top:10.7pt;width:90pt;height:67.8pt;z-index:251667456;visibility:visible;mso-wrap-style:square;mso-width-percent:0;mso-height-percent:0;mso-wrap-distance-left:9pt;mso-wrap-distance-top:3.6pt;mso-wrap-distance-right:9pt;mso-wrap-distance-bottom:3.6pt;mso-position-horizontal:absolute;mso-position-horizontal-relative:left-margin-area;mso-position-vertical:absolute;mso-position-vertical-relative:text;mso-width-percent:0;mso-height-percent:0;mso-width-relative:margin;mso-height-relative:margin;v-text-anchor:top" o:gfxdata="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" fillcolor="#e7e6e6 [3214]" stroked="f">
+                <v:textbox>
+                  <w:txbxContent>
+                    <w:p>
+                      <w:pPr>
+                        <w:spacing w:line="200" w:lineRule="exact"/>
+                        <w:rPr>
+                          <w:rFonts w:ascii="黑体" w:eastAsia="黑体" w:hAnsi="黑体" w:hint="eastAsia"/>
+                          <w:sz w:val="15"/>
+                          <w:szCs w:val="15"/>
+                        </w:rPr>
+                      </w:pPr>
+                      <w:proofErr w:type="spellStart"/>
+                      <w:r>
+                        <w:rPr>
+                          <w:rFonts w:ascii="Sitka Text" w:eastAsia="黑体" w:hAnsi="Sitka Text"/>
+                          <w:sz w:val="15"/>
+                          <w:szCs w:val="15"/>
+                        </w:rPr>
+                        <w:t>s</w:t>
+                      </w:r>
+                      <w:r>
+                        <w:rPr>
+                          <w:rFonts w:ascii="Sitka Text" w:eastAsia="黑体" w:hAnsi="Sitka Text"/>
+                          <w:sz w:val="15"/>
+                          <w:szCs w:val="15"/>
+                        </w:rPr>
+                        <w:t>ll</w:t>
+                      </w:r>
+                      <w:proofErr w:type="spellEnd"/>
+                      <w:r>
+                        <w:rPr>
+                          <w:rFonts w:ascii="黑体" w:eastAsia="黑体" w:hAnsi="黑体"/>
+                          <w:sz w:val="15"/>
+                          <w:szCs w:val="15"/>
+                        </w:rPr>
+                        <w:t>可以</w:t>
+                      </w:r>
+                      <w:r>
+                        <w:rPr>
+                          <w:rFonts w:ascii="黑体" w:eastAsia="黑体" w:hAnsi="黑体" w:hint="eastAsia"/>
+                          <w:sz w:val="15"/>
+                          <w:szCs w:val="15"/>
+                        </w:rPr>
+                        <w:t>做</w:t>
+                      </w:r>
+                      <w:r>
+                        <w:rPr>
+                          <w:rFonts w:ascii="黑体" w:eastAsia="黑体" w:hAnsi="黑体" w:hint="eastAsia"/>
+                          <w:sz w:val="15"/>
+                          <w:szCs w:val="15"/>
+                        </w:rPr>
+                        <w:t>乘</w:t>
+                      </w:r>
+                      <w:r>
+                        <w:rPr>
+                          <w:rFonts w:ascii="黑体" w:eastAsia="黑体" w:hAnsi="黑体" w:hint="eastAsia"/>
+                          <w:sz w:val="15"/>
+                          <w:szCs w:val="15"/>
+                        </w:rPr>
+                        <w:t>数为2</w:t>
+                      </w:r>
+                      <w:r>
+                        <w:rPr>
+                          <w:rFonts w:ascii="黑体" w:eastAsia="黑体" w:hAnsi="黑体"/>
+                          <w:sz w:val="15"/>
+                          <w:szCs w:val="15"/>
+                          <w:vertAlign w:val="superscript"/>
+                        </w:rPr>
+                        <w:t>i</w:t>
+                      </w:r>
+                      <w:r>
+                        <w:rPr>
+                          <w:rFonts w:ascii="黑体" w:eastAsia="黑体" w:hAnsi="黑体"/>
+                          <w:sz w:val="15"/>
+                          <w:szCs w:val="15"/>
+                        </w:rPr>
+                        <w:t>的</w:t>
+                      </w:r>
+                      <w:r>
+                        <w:rPr>
+                          <w:rFonts w:ascii="黑体" w:eastAsia="黑体" w:hAnsi="黑体" w:hint="eastAsia"/>
+                          <w:sz w:val="15"/>
+                          <w:szCs w:val="15"/>
+                        </w:rPr>
+                        <w:t>无符号</w:t>
+                      </w:r>
+                      <w:r>
+                        <w:rPr>
+                          <w:rFonts w:ascii="黑体" w:eastAsia="黑体" w:hAnsi="黑体" w:hint="eastAsia"/>
+                          <w:sz w:val="15"/>
+                          <w:szCs w:val="15"/>
+                        </w:rPr>
+                        <w:t>乘</w:t>
+                      </w:r>
+                      <w:r>
+                        <w:rPr>
+                          <w:rFonts w:ascii="黑体" w:eastAsia="黑体" w:hAnsi="黑体" w:hint="eastAsia"/>
+                          <w:sz w:val="15"/>
+                          <w:szCs w:val="15"/>
+                        </w:rPr>
+                        <w:t>法。例如，如果a</w:t>
+                      </w:r>
+                      <w:r>
+                        <w:rPr>
+                          <w:rFonts w:ascii="黑体" w:eastAsia="黑体" w:hAnsi="黑体"/>
+                          <w:sz w:val="15"/>
+                          <w:szCs w:val="15"/>
+                        </w:rPr>
+                        <w:t>2=16(2</w:t>
+                      </w:r>
+                      <w:r>
+                        <w:rPr>
+                          <w:rFonts w:ascii="黑体" w:eastAsia="黑体" w:hAnsi="黑体"/>
+                          <w:sz w:val="15"/>
+                          <w:szCs w:val="15"/>
+                          <w:vertAlign w:val="superscript"/>
+                        </w:rPr>
+                        <w:t>4</w:t>
+                      </w:r>
+                      <w:r>
+                        <w:rPr>
+                          <w:rFonts w:ascii="黑体" w:eastAsia="黑体" w:hAnsi="黑体"/>
+                          <w:sz w:val="15"/>
+                          <w:szCs w:val="15"/>
+                        </w:rPr>
+                        <w:t>)</w:t>
+                      </w:r>
+                      <w:r>
+                        <w:rPr>
+                          <w:rFonts w:ascii="黑体" w:eastAsia="黑体" w:hAnsi="黑体" w:hint="eastAsia"/>
+                          <w:sz w:val="15"/>
+                          <w:szCs w:val="15"/>
+                        </w:rPr>
+                        <w:t>，那么</w:t>
+                      </w:r>
+                      <w:proofErr w:type="spellStart"/>
+                      <w:r>
+                        <w:rPr>
+                          <w:rFonts w:ascii="Sitka Text" w:eastAsia="黑体" w:hAnsi="Sitka Text"/>
+                          <w:sz w:val="15"/>
+                          <w:szCs w:val="15"/>
+                        </w:rPr>
+                        <w:t>s</w:t>
+                      </w:r>
+                      <w:r>
+                        <w:rPr>
+                          <w:rFonts w:ascii="Sitka Text" w:eastAsia="黑体" w:hAnsi="Sitka Text"/>
+                          <w:sz w:val="15"/>
+                          <w:szCs w:val="15"/>
+                        </w:rPr>
+                        <w:t>l</w:t>
+                      </w:r>
+                      <w:r>
+                        <w:rPr>
+                          <w:rFonts w:ascii="Sitka Text" w:eastAsia="黑体" w:hAnsi="Sitka Text"/>
+                          <w:sz w:val="15"/>
+                          <w:szCs w:val="15"/>
+                        </w:rPr>
+                        <w:t>li</w:t>
+                      </w:r>
+                      <w:proofErr w:type="spellEnd"/>
+                      <w:r>
+                        <w:rPr>
+                          <w:rFonts w:ascii="Sitka Text" w:eastAsia="黑体" w:hAnsi="Sitka Text"/>
+                          <w:sz w:val="15"/>
+                          <w:szCs w:val="15"/>
+                        </w:rPr>
+                        <w:t xml:space="preserve"> t2,a1,4</w:t>
+                      </w:r>
+                      <w:r>
+                        <w:rPr>
+                          <w:rFonts w:ascii="黑体" w:eastAsia="黑体" w:hAnsi="黑体"/>
+                          <w:sz w:val="15"/>
+                          <w:szCs w:val="15"/>
+                        </w:rPr>
+                        <w:t>这条指令</w:t>
+                      </w:r>
+                      <w:r>
+                        <w:rPr>
+                          <w:rFonts w:ascii="黑体" w:eastAsia="黑体" w:hAnsi="黑体" w:hint="eastAsia"/>
+                          <w:sz w:val="15"/>
+                          <w:szCs w:val="15"/>
+                        </w:rPr>
+                        <w:t>和</w:t>
+                      </w:r>
+                      <w:proofErr w:type="spellStart"/>
+                      <w:r>
+                        <w:rPr>
+                          <w:rFonts w:ascii="Sitka Text" w:eastAsia="黑体" w:hAnsi="Sitka Text"/>
+                          <w:sz w:val="15"/>
+                          <w:szCs w:val="15"/>
+                        </w:rPr>
+                        <w:t>mul</w:t>
+                      </w:r>
+                      <w:proofErr w:type="spellEnd"/>
+                      <w:r>
+                        <w:rPr>
+                          <w:rFonts w:ascii="Sitka Text" w:eastAsia="黑体" w:hAnsi="Sitka Text"/>
+                          <w:sz w:val="15"/>
+                          <w:szCs w:val="15"/>
+                        </w:rPr>
+                        <w:t xml:space="preserve"> t2,a1,a2</w:t>
+                      </w:r>
+                      <w:r>
+                        <w:rPr>
+                          <w:rFonts w:ascii="黑体" w:eastAsia="黑体" w:hAnsi="黑体"/>
+                          <w:sz w:val="15"/>
+                          <w:szCs w:val="15"/>
+                        </w:rPr>
+                        <w:t>得到</w:t>
+                      </w:r>
+                      <w:r>
+                        <w:rPr>
+                          <w:rFonts w:ascii="黑体" w:eastAsia="黑体" w:hAnsi="黑体" w:hint="eastAsia"/>
+                          <w:sz w:val="15"/>
+                          <w:szCs w:val="15"/>
+                        </w:rPr>
+                        <w:t>的结果相同。</w:t>
+                      </w:r>
+                    </w:p>
+                  </w:txbxContent>
+                </v:textbox>
+                <w10:wrap anchorx="margin"/>
+              </v:shape>
+            </w:pict>
+          </mc:Fallback>
+        </mc:AlternateContent>
+      </w:r>
+      <w:r>
+        <w:rPr>
+          <w:rFonts w:ascii="Times New Roman" w:eastAsia="宋体" w:hAnsi="Times New Roman" w:hint="eastAsia"/>
+          <w:szCs w:val="21"/>
+        </w:rPr>
         <w:t>法指令。要得到整数</w:t>
       </w:r>
       <w:r>
@@ -1586,7 +2847,7 @@
           <w:szCs w:val="21"/>
         </w:rPr>
         <w:drawing>
-          <wp:inline distT="0" distB="0" distL="0" distR="0" wp14:anchorId="4BE2D8C2" wp14:editId="76411183">
+          <wp:inline distT="0" distB="0" distL="0" distR="0" wp14:anchorId="4BE2D8C2" wp14:editId="24239955">
             <wp:extent cx="5274310" cy="1071880"/>
             <wp:effectExtent l="0" t="0" r="2540" b="0"/>
             <wp:docPr id="4" name="图片 4"/>
@@ -1601,7 +2862,7 @@
                     <pic:cNvPicPr/>
                   </pic:nvPicPr>
                   <pic:blipFill>
-                    <a:blip r:embed="rId7">
+                    <a:blip r:embed="rId8">
                       <a:extLst>
                         <a:ext uri="{28A0092B-C50C-407E-A947-70E740481C1C}">
                           <a14:useLocalDpi xmlns:a14="http://schemas.microsoft.com/office/drawing/2010/main" val="0"/>
@@ -1637,6 +2898,140 @@
           <w:szCs w:val="18"/>
         </w:rPr>
       </w:pPr>
+      <w:r>
+        <w:rPr>
+          <w:rFonts w:ascii="Times New Roman" w:eastAsia="宋体" w:hAnsi="Times New Roman"/>
+          <w:noProof/>
+          <w:color w:val="595959" w:themeColor="text1" w:themeTint="A6"/>
+          <w:sz w:val="24"/>
+          <w:szCs w:val="24"/>
+        </w:rPr>
+        <mc:AlternateContent>
+          <mc:Choice Requires="wps">
+            <w:drawing>
+              <wp:anchor distT="45720" distB="45720" distL="114300" distR="114300" simplePos="0" relativeHeight="251669504" behindDoc="0" locked="0" layoutInCell="1" allowOverlap="1" wp14:anchorId="2DF83BA6" wp14:editId="704F8A03">
+                <wp:simplePos x="0" y="0"/>
+                <wp:positionH relativeFrom="leftMargin">
+                  <wp:posOffset>6256867</wp:posOffset>
+                </wp:positionH>
+                <wp:positionV relativeFrom="paragraph">
+                  <wp:posOffset>533400</wp:posOffset>
+                </wp:positionV>
+                <wp:extent cx="1142789" cy="618067"/>
+                <wp:effectExtent l="0" t="0" r="635" b="0"/>
+                <wp:wrapNone/>
+                <wp:docPr id="9" name="文本框 9"/>
+                <wp:cNvGraphicFramePr>
+                  <a:graphicFrameLocks xmlns:a="http://schemas.openxmlformats.org/drawingml/2006/main"/>
+                </wp:cNvGraphicFramePr>
+                <a:graphic xmlns:a="http://schemas.openxmlformats.org/drawingml/2006/main">
+                  <a:graphicData uri="http://schemas.microsoft.com/office/word/2010/wordprocessingShape">
+                    <wps:wsp>
+                      <wps:cNvSpPr txBox="1">
+                        <a:spLocks noChangeArrowheads="1"/>
+                      </wps:cNvSpPr>
+                      <wps:spPr bwMode="auto">
+                        <a:xfrm>
+                          <a:off x="0" y="0"/>
+                          <a:ext cx="1142789" cy="618067"/>
+                        </a:xfrm>
+                        <a:prstGeom prst="rect">
+                          <a:avLst/>
+                        </a:prstGeom>
+                        <a:solidFill>
+                          <a:schemeClr val="bg2"/>
+                        </a:solidFill>
+                        <a:ln w="9525">
+                          <a:noFill/>
+                          <a:miter lim="800000"/>
+                          <a:headEnd/>
+                          <a:tailEnd/>
+                        </a:ln>
+                      </wps:spPr>
+                      <wps:txbx>
+                        <w:txbxContent>
+                          <w:p>
+                            <w:pPr>
+                              <w:spacing w:line="200" w:lineRule="exact"/>
+                              <w:rPr>
+                                <w:rFonts w:ascii="黑体" w:eastAsia="黑体" w:hAnsi="黑体" w:hint="eastAsia"/>
+                                <w:sz w:val="15"/>
+                                <w:szCs w:val="15"/>
+                              </w:rPr>
+                            </w:pPr>
+                            <w:r>
+                              <w:rPr>
+                                <w:rFonts w:ascii="Sitka Text" w:eastAsia="黑体" w:hAnsi="Sitka Text"/>
+                                <w:sz w:val="15"/>
+                                <w:szCs w:val="15"/>
+                              </w:rPr>
+                              <w:t>对于</w:t>
+                            </w:r>
+                            <w:r>
+                              <w:rPr>
+                                <w:rFonts w:ascii="Sitka Text" w:eastAsia="黑体" w:hAnsi="Sitka Text" w:hint="eastAsia"/>
+                                <w:sz w:val="15"/>
+                                <w:szCs w:val="15"/>
+                              </w:rPr>
+                              <w:t>几乎所有的处理器，乘法比移位和加法慢很多，除法比乘法慢很多。</w:t>
+                            </w:r>
+                          </w:p>
+                        </w:txbxContent>
+                      </wps:txbx>
+                      <wps:bodyPr rot="0" vert="horz" wrap="square" lIns="91440" tIns="45720" rIns="91440" bIns="45720" anchor="t" anchorCtr="0">
+                        <a:noAutofit/>
+                      </wps:bodyPr>
+                    </wps:wsp>
+                  </a:graphicData>
+                </a:graphic>
+                <wp14:sizeRelH relativeFrom="margin">
+                  <wp14:pctWidth>0</wp14:pctWidth>
+                </wp14:sizeRelH>
+                <wp14:sizeRelV relativeFrom="margin">
+                  <wp14:pctHeight>0</wp14:pctHeight>
+                </wp14:sizeRelV>
+              </wp:anchor>
+            </w:drawing>
+          </mc:Choice>
+          <mc:Fallback>
+            <w:pict>
+              <v:shape w14:anchorId="2DF83BA6" id="文本框 9" o:spid="_x0000_s1029" type="#_x0000_t202" style="position:absolute;left:0;text-align:left;margin-left:492.65pt;margin-top:42pt;width:90pt;height:48.65pt;z-index:251669504;visibility:visible;mso-wrap-style:square;mso-width-percent:0;mso-height-percent:0;mso-wrap-distance-left:9pt;mso-wrap-distance-top:3.6pt;mso-wrap-distance-right:9pt;mso-wrap-distance-bottom:3.6pt;mso-position-horizontal:absolute;mso-position-horizontal-relative:left-margin-area;mso-position-vertical:absolute;mso-position-vertical-relative:text;mso-width-percent:0;mso-height-percent:0;mso-width-relative:margin;mso-height-relative:margin;v-text-anchor:top" o:gfxdata="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" fillcolor="#e7e6e6 [3214]" stroked="f">
+                <v:textbox>
+                  <w:txbxContent>
+                    <w:p>
+                      <w:pPr>
+                        <w:spacing w:line="200" w:lineRule="exact"/>
+                        <w:rPr>
+                          <w:rFonts w:ascii="黑体" w:eastAsia="黑体" w:hAnsi="黑体" w:hint="eastAsia"/>
+                          <w:sz w:val="15"/>
+                          <w:szCs w:val="15"/>
+                        </w:rPr>
+                      </w:pPr>
+                      <w:r>
+                        <w:rPr>
+                          <w:rFonts w:ascii="Sitka Text" w:eastAsia="黑体" w:hAnsi="Sitka Text"/>
+                          <w:sz w:val="15"/>
+                          <w:szCs w:val="15"/>
+                        </w:rPr>
+                        <w:t>对于</w:t>
+                      </w:r>
+                      <w:r>
+                        <w:rPr>
+                          <w:rFonts w:ascii="Sitka Text" w:eastAsia="黑体" w:hAnsi="Sitka Text" w:hint="eastAsia"/>
+                          <w:sz w:val="15"/>
+                          <w:szCs w:val="15"/>
+                        </w:rPr>
+                        <w:t>几乎所有的处理器，乘法比移位和加法慢很多，除法比乘法慢很多。</w:t>
+                      </w:r>
+                    </w:p>
+                  </w:txbxContent>
+                </v:textbox>
+                <w10:wrap anchorx="margin"/>
+              </v:shape>
+            </w:pict>
+          </mc:Fallback>
+        </mc:AlternateContent>
+      </w:r>
       <w:r>
         <w:rPr>
           <w:rFonts w:ascii="Times New Roman" w:eastAsia="宋体" w:hAnsi="Times New Roman" w:hint="eastAsia"/>
@@ -2239,11 +3634,7 @@
           </mc:Choice>
           <mc:Fallback>
             <w:pict>
-              <v:shapetype w14:anchorId="5D361A86" id="_x0000_t202" coordsize="21600,21600" o:spt="202" path="m,l,21600r21600,l21600,xe">
-                <v:stroke joinstyle="miter"/>
-                <v:path gradientshapeok="t" o:connecttype="rect"/>
-              </v:shapetype>
-              <v:shape id="文本框 2" o:spid="_x0000_s1026" type="#_x0000_t202" style="position:absolute;left:0;text-align:left;margin-left:0;margin-top:639.9pt;width:369.75pt;height:84.15pt;z-index:251659264;visibility:visible;mso-wrap-style:square;mso-width-percent:0;mso-height-percent:200;mso-wrap-distance-left:9pt;mso-wrap-distance-top:7.2pt;mso-wrap-distance-right:9pt;mso-wrap-distance-bottom:7.2pt;mso-position-horizontal:left;mso-position-horizontal-relative:margin;mso-position-vertical:absolute;mso-position-vertical-relative:page;mso-width-percent:0;mso-height-percent:200;mso-width-relative:margin;mso-height-relative:margin;v-text-anchor:top" o:gfxdata="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" filled="f" stroked="f">
+              <v:shape w14:anchorId="5D361A86" id="_x0000_s1030" type="#_x0000_t202" style="position:absolute;left:0;text-align:left;margin-left:0;margin-top:639.9pt;width:369.75pt;height:84.15pt;z-index:251659264;visibility:visible;mso-wrap-style:square;mso-width-percent:0;mso-height-percent:200;mso-wrap-distance-left:9pt;mso-wrap-distance-top:7.2pt;mso-wrap-distance-right:9pt;mso-wrap-distance-bottom:7.2pt;mso-position-horizontal:left;mso-position-horizontal-relative:margin;mso-position-vertical:absolute;mso-position-vertical-relative:page;mso-width-percent:0;mso-height-percent:200;mso-width-relative:margin;mso-height-relative:margin;v-text-anchor:top" o:gfxdata="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" filled="f" stroked="f">
                 <v:textbox style="mso-fit-shape-to-text:t" inset=",1mm">
                   <w:txbxContent>
                     <w:p>
@@ -2875,7 +4266,7 @@
           </mc:Choice>
           <mc:Fallback>
             <w:pict>
-              <v:shape w14:anchorId="28BEFF4A" id="_x0000_s1027" type="#_x0000_t202" style="position:absolute;left:0;text-align:left;margin-left:0;margin-top:183.15pt;width:369.75pt;height:87.25pt;z-index:251660288;visibility:visible;mso-wrap-style:square;mso-wrap-distance-left:9pt;mso-wrap-distance-top:0;mso-wrap-distance-right:9pt;mso-wrap-distance-bottom:0;mso-position-horizontal:left;mso-position-horizontal-relative:margin;mso-position-vertical:absolute;mso-position-vertical-relative:text;v-text-anchor:top" o:gfxdata="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" filled="f" stroked="f">
+              <v:shape w14:anchorId="28BEFF4A" id="_x0000_s1031" type="#_x0000_t202" style="position:absolute;left:0;text-align:left;margin-left:0;margin-top:183.15pt;width:369.75pt;height:87.25pt;z-index:251660288;visibility:visible;mso-wrap-style:square;mso-wrap-distance-left:9pt;mso-wrap-distance-top:0;mso-wrap-distance-right:9pt;mso-wrap-distance-bottom:0;mso-position-horizontal:left;mso-position-horizontal-relative:margin;mso-position-vertical:absolute;mso-position-vertical-relative:text;v-text-anchor:top" o:gfxdata="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" filled="f" stroked="f">
                 <v:textbox inset=",1mm">
                   <w:txbxContent>
                     <w:p>
@@ -3191,7 +4582,18 @@
                                 <w:sz w:val="18"/>
                                 <w:szCs w:val="18"/>
                               </w:rPr>
-                              <w:t>乘积的上半部分。当乘数的最高有效字（包含符号位）与被乘数的较低有效字（无符号）相乘时，它是多字有符号乘法的子步骤。该指令将多字乘法</w:t>
+                              <w:t>乘积的上半部分。当乘数的最高有效字（包含符号位）与被乘数的较低有效字（无符号）相乘时，它</w:t>
+                            </w:r>
+                            <w:bookmarkStart w:id="0" w:name="_GoBack"/>
+                            <w:r>
+                              <w:rPr>
+                                <w:rFonts w:ascii="宋体" w:eastAsia="宋体" w:hAnsi="宋体" w:hint="eastAsia"/>
+                                <w:iCs/>
+                                <w:color w:val="000000" w:themeColor="text1"/>
+                                <w:sz w:val="18"/>
+                                <w:szCs w:val="18"/>
+                              </w:rPr>
+                              <w:t>是多字有符号乘法的子步骤。该指令将多字乘法</w:t>
                             </w:r>
                             <w:r>
                               <w:rPr>
@@ -3233,6 +4635,7 @@
                               </w:rPr>
                               <w:t>。</w:t>
                             </w:r>
+                            <w:bookmarkEnd w:id="0"/>
                           </w:p>
                         </w:txbxContent>
                       </wps:txbx>
@@ -3247,7 +4650,7 @@
           </mc:Choice>
           <mc:Fallback>
             <w:pict>
-              <v:shape w14:anchorId="61DC9FD0" id="_x0000_s1028" type="#_x0000_t202" style="position:absolute;left:0;text-align:left;margin-left:0;margin-top:87.05pt;width:369.75pt;height:83.45pt;z-index:251661312;visibility:visible;mso-wrap-style:square;mso-wrap-distance-left:9pt;mso-wrap-distance-top:0;mso-wrap-distance-right:9pt;mso-wrap-distance-bottom:0;mso-position-horizontal:left;mso-position-horizontal-relative:margin;mso-position-vertical:absolute;mso-position-vertical-relative:text;v-text-anchor:top" o:gfxdata="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" filled="f" stroked="f">
+              <v:shape w14:anchorId="61DC9FD0" id="_x0000_s1032" type="#_x0000_t202" style="position:absolute;left:0;text-align:left;margin-left:0;margin-top:87.05pt;width:369.75pt;height:83.45pt;z-index:251661312;visibility:visible;mso-wrap-style:square;mso-wrap-distance-left:9pt;mso-wrap-distance-top:0;mso-wrap-distance-right:9pt;mso-wrap-distance-bottom:0;mso-position-horizontal:left;mso-position-horizontal-relative:margin;mso-position-vertical:absolute;mso-position-vertical-relative:text;v-text-anchor:top" o:gfxdata="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" filled="f" stroked="f">
                 <v:textbox inset=",1mm">
                   <w:txbxContent>
                     <w:p>
@@ -3363,7 +4766,18 @@
                           <w:sz w:val="18"/>
                           <w:szCs w:val="18"/>
                         </w:rPr>
-                        <w:t>乘积的上半部分。当乘数的最高有效字（包含符号位）与被乘数的较低有效字（无符号）相乘时，它是多字有符号乘法的子步骤。该指令将多字乘法</w:t>
+                        <w:t>乘积的上半部分。当乘数的最高有效字（包含符号位）与被乘数的较低有效字（无符号）相乘时，它</w:t>
+                      </w:r>
+                      <w:bookmarkStart w:id="1" w:name="_GoBack"/>
+                      <w:r>
+                        <w:rPr>
+                          <w:rFonts w:ascii="宋体" w:eastAsia="宋体" w:hAnsi="宋体" w:hint="eastAsia"/>
+                          <w:iCs/>
+                          <w:color w:val="000000" w:themeColor="text1"/>
+                          <w:sz w:val="18"/>
+                          <w:szCs w:val="18"/>
+                        </w:rPr>
+                        <w:t>是多字有符号乘法的子步骤。该指令将多字乘法</w:t>
                       </w:r>
                       <w:r>
                         <w:rPr>
@@ -3405,6 +4819,7 @@
                         </w:rPr>
                         <w:t>。</w:t>
                       </w:r>
+                      <w:bookmarkEnd w:id="1"/>
                     </w:p>
                   </w:txbxContent>
                 </v:textbox>
@@ -3596,23 +5011,7 @@
           <w:rFonts w:ascii="Times New Roman" w:eastAsia="宋体" w:hAnsi="Times New Roman" w:hint="eastAsia"/>
           <w:szCs w:val="21"/>
         </w:rPr>
-        <w:t>寄存器也会</w:t>
-      </w:r>
-      <w:bookmarkStart w:id="0" w:name="_GoBack"/>
-      <w:r>
-        <w:rPr>
-          <w:rFonts w:ascii="Times New Roman" w:eastAsia="宋体" w:hAnsi="Times New Roman" w:hint="eastAsia"/>
-          <w:szCs w:val="21"/>
-        </w:rPr>
-        <w:t>增加架构状态</w:t>
-      </w:r>
-      <w:bookmarkEnd w:id="0"/>
-      <w:r>
-        <w:rPr>
-          <w:rFonts w:ascii="Times New Roman" w:eastAsia="宋体" w:hAnsi="Times New Roman" w:hint="eastAsia"/>
-          <w:szCs w:val="21"/>
-        </w:rPr>
-        <w:t>，使得在</w:t>
+        <w:t>寄存器也会增加架构状态，使得在</w:t>
       </w:r>
       <w:r>
         <w:rPr>
@@ -4087,7 +5486,7 @@
     </w:p>
     <w:sectPr>
       <w:pgSz w:w="11906" w:h="16838"/>
-      <w:pgMar w:top="1440" w:right="1800" w:bottom="1440" w:left="1800" w:header="851" w:footer="992" w:gutter="0"/>
+      <w:pgMar w:top="1440" w:right="1230" w:bottom="1440" w:left="2364" w:header="851" w:footer="992" w:gutter="0"/>
       <w:cols w:space="425"/>
       <w:docGrid w:type="lines" w:linePitch="312"/>
     </w:sectPr>
@@ -4927,7 +6326,7 @@
 </file>
 
 <file path=customXml/itemProps1.xml><?xml version="1.0" encoding="utf-8"?>
-<ds:datastoreItem xmlns:ds="http://schemas.openxmlformats.org/officeDocument/2006/customXml" ds:itemID="{B257AB77-5149-474A-B1C1-AC5A4F4F0F11}">
+<ds:datastoreItem xmlns:ds="http://schemas.openxmlformats.org/officeDocument/2006/customXml" ds:itemID="{641D5719-B6EC-4969-807C-AB0086EDCD28}">
   <ds:schemaRefs>
     <ds:schemaRef ds:uri="http://schemas.openxmlformats.org/officeDocument/2006/bibliography"/>
   </ds:schemaRefs>

</xml_diff>